<commit_message>
Update 4-Week MS-AI_DS_BA Project Guidelines.docx
</commit_message>
<xml_diff>
--- a/4-Week MS-AI_DS_BA Project Guidelines.docx
+++ b/4-Week MS-AI_DS_BA Project Guidelines.docx
@@ -2431,19 +2431,6 @@
         </w:rPr>
         <w:t>Disaster response optimization</w:t>
       </w:r>
-    </w:p>
-    <w:p>
-      <w:pPr>
-        <w:numPr>
-          <w:ilvl w:val="0"/>
-          <w:numId w:val="1"/>
-        </w:numPr>
-        <w:rPr>
-          <w:rFonts w:ascii="Times New Roman" w:eastAsia="Times New Roman" w:hAnsi="Times New Roman" w:cs="Times New Roman"/>
-          <w:sz w:val="24"/>
-          <w:szCs w:val="24"/>
-        </w:rPr>
-      </w:pPr>
     </w:p>
     <w:sectPr>
       <w:headerReference w:type="default" r:id="rId8"/>

</xml_diff>